<commit_message>
Ficha de Métricas de Exposición al Riesgo
</commit_message>
<xml_diff>
--- a/Area_de_Proceso-_MA/FMEXRI/FMEXRI_V1.0_2015.docx
+++ b/Area_de_Proceso-_MA/FMEXRI/FMEXRI_V1.0_2015.docx
@@ -11,21 +11,74 @@
           <w:sz w:val="44"/>
         </w:rPr>
       </w:pPr>
-      <w:r>
+    </w:p>
+    <w:p>
+      <w:pPr>
+        <w:jc w:val="center"/>
         <w:rPr>
           <w:b/>
           <w:sz w:val="44"/>
         </w:rPr>
-        <w:t xml:space="preserve">Ficha de Métricas de </w:t>
-      </w:r>
+      </w:pPr>
+    </w:p>
+    <w:p>
+      <w:pPr>
+        <w:jc w:val="center"/>
+        <w:rPr>
+          <w:b/>
+          <w:sz w:val="96"/>
+          <w:szCs w:val="96"/>
+        </w:rPr>
+      </w:pPr>
       <w:r>
         <w:rPr>
           <w:b/>
-          <w:sz w:val="44"/>
+          <w:sz w:val="96"/>
+          <w:szCs w:val="96"/>
         </w:rPr>
-        <w:t>Exposición al Riesgo</w:t>
+        <w:t>FICHA DE MÉTRICAS</w:t>
       </w:r>
     </w:p>
+    <w:p>
+      <w:pPr>
+        <w:jc w:val="center"/>
+        <w:rPr>
+          <w:b/>
+          <w:sz w:val="96"/>
+          <w:szCs w:val="96"/>
+        </w:rPr>
+      </w:pPr>
+      <w:r>
+        <w:rPr>
+          <w:b/>
+          <w:sz w:val="96"/>
+          <w:szCs w:val="96"/>
+        </w:rPr>
+        <w:t>DE</w:t>
+      </w:r>
+    </w:p>
+    <w:p>
+      <w:pPr>
+        <w:jc w:val="center"/>
+        <w:rPr>
+          <w:b/>
+          <w:sz w:val="96"/>
+          <w:szCs w:val="96"/>
+        </w:rPr>
+      </w:pPr>
+      <w:r>
+        <w:rPr>
+          <w:b/>
+          <w:sz w:val="96"/>
+          <w:szCs w:val="96"/>
+        </w:rPr>
+        <w:t>EXPOSICIÓN AL RIESGO</w:t>
+      </w:r>
+    </w:p>
+    <w:p/>
+    <w:p/>
+    <w:p/>
+    <w:p/>
     <w:p/>
     <w:p/>
     <w:p/>
@@ -96,7 +149,6 @@
                 <w:szCs w:val="18"/>
               </w:rPr>
             </w:pPr>
-            <w:proofErr w:type="spellStart"/>
             <w:r>
               <w:rPr>
                 <w:rFonts w:ascii="Arial" w:hAnsi="Arial" w:cs="Arial"/>
@@ -106,7 +158,6 @@
               </w:rPr>
               <w:t>Item</w:t>
             </w:r>
-            <w:proofErr w:type="spellEnd"/>
           </w:p>
         </w:tc>
         <w:tc>
@@ -417,32 +468,27 @@
           </w:tcPr>
           <w:p>
             <w:pPr>
-              <w:jc w:val="center"/>
-              <w:rPr>
+              <w:pStyle w:val="Tabletext0"/>
+              <w:spacing w:after="0" w:line="240" w:lineRule="auto"/>
+              <w:jc w:val="center"/>
+              <w:rPr>
+                <w:rFonts w:ascii="Arial" w:hAnsi="Arial" w:cs="Arial"/>
                 <w:color w:val="000000"/>
                 <w:sz w:val="18"/>
                 <w:szCs w:val="18"/>
-                <w:lang w:val="en-US"/>
-              </w:rPr>
-            </w:pPr>
-            <w:r>
-              <w:rPr>
+                <w:lang w:val="es-ES"/>
+              </w:rPr>
+            </w:pPr>
+            <w:r>
+              <w:rPr>
+                <w:rFonts w:ascii="Arial" w:hAnsi="Arial" w:cs="Arial"/>
+                <w:color w:val="000000"/>
                 <w:sz w:val="18"/>
                 <w:szCs w:val="18"/>
-                <w:lang w:val="en-US"/>
-              </w:rPr>
-              <w:t xml:space="preserve">Version </w:t>
-            </w:r>
-            <w:proofErr w:type="spellStart"/>
-            <w:r>
-              <w:rPr>
-                <w:sz w:val="18"/>
-                <w:szCs w:val="18"/>
-                <w:lang w:val="en-US"/>
-              </w:rPr>
-              <w:t>Preliminar</w:t>
-            </w:r>
-            <w:proofErr w:type="spellEnd"/>
+                <w:lang w:val="es-ES"/>
+              </w:rPr>
+              <w:t>Version Preliminar</w:t>
+            </w:r>
           </w:p>
         </w:tc>
         <w:tc>
@@ -468,9 +514,10 @@
                 <w:color w:val="000000"/>
                 <w:sz w:val="18"/>
                 <w:szCs w:val="18"/>
+                <w:u w:val="single"/>
                 <w:lang w:val="en-US"/>
               </w:rPr>
-              <w:t>En Revision</w:t>
+              <w:t>Aprobado</w:t>
             </w:r>
           </w:p>
         </w:tc>
@@ -539,14 +586,9 @@
       </w:pPr>
     </w:p>
     <w:p>
-      <w:pPr>
-        <w:jc w:val="center"/>
-      </w:pPr>
-    </w:p>
-    <w:p>
-      <w:pPr>
-        <w:jc w:val="center"/>
-      </w:pPr>
+      <w:r>
+        <w:br w:type="page"/>
+      </w:r>
     </w:p>
     <w:tbl>
       <w:tblPr>
@@ -1441,13 +1483,7 @@
               <w:rPr>
                 <w:color w:val="000000"/>
               </w:rPr>
-              <w:t>REGRI</w:t>
-            </w:r>
-            <w:r>
-              <w:rPr>
-                <w:color w:val="000000"/>
-              </w:rPr>
-              <w:t>_V1.0</w:t>
+              <w:t>REGRI_V1.0</w:t>
             </w:r>
             <w:r>
               <w:rPr>
@@ -1777,13 +1813,20 @@
             <w:r>
               <w:t xml:space="preserve">Luego  ubicamos la Carpeta </w:t>
             </w:r>
-            <w:proofErr w:type="spellStart"/>
-            <w:r>
-              <w:t>Area_de_Proceso</w:t>
-            </w:r>
-            <w:proofErr w:type="spellEnd"/>
-            <w:r>
-              <w:t xml:space="preserve">-_MA </w:t>
+            <w:r>
+              <w:t>Área</w:t>
+            </w:r>
+            <w:r>
+              <w:t xml:space="preserve"> </w:t>
+            </w:r>
+            <w:r>
+              <w:t>de</w:t>
+            </w:r>
+            <w:r>
+              <w:t xml:space="preserve"> </w:t>
+            </w:r>
+            <w:r>
+              <w:t xml:space="preserve">Proceso-_MA </w:t>
             </w:r>
           </w:p>
           <w:p>
@@ -1799,7 +1842,7 @@
                   <w:rStyle w:val="Hipervnculo"/>
                   <w:b/>
                 </w:rPr>
-                <w:t>https://github.com/lowrider80/UTP-GPS-ALARM/blob/master/Area_de_Proceso-_MA/TABME_V1.0_2015.xlsx</w:t>
+                <w:t>https://github.com/lowrider80/UTP-GPS-ALARM/tree/master/Area_de_Proceso-_MA/TABME/TABME_V1.0_2015.xlsx</w:t>
               </w:r>
             </w:hyperlink>
           </w:p>
@@ -1904,13 +1947,7 @@
               <w:t>TABLERO DE METRICAS DE EXPOSICION AL RIESGO</w:t>
             </w:r>
             <w:r>
-              <w:t xml:space="preserve">” luego nos dirigimos a la columna “EXPOSICION” </w:t>
-            </w:r>
-            <w:r>
-              <w:t>en la celda E24</w:t>
-            </w:r>
-            <w:r>
-              <w:t xml:space="preserve"> y colocamos la métrica en la celda correspondiente del caso.</w:t>
+              <w:t>” luego nos dirigimos a la columna “EXPOSICION” en la celda E24 y colocamos la métrica en la celda correspondiente del caso.</w:t>
             </w:r>
           </w:p>
           <w:p>
@@ -2057,6 +2094,10 @@
               </w:rPr>
             </w:pPr>
             <w:r>
+              <w:rPr>
+                <w:noProof/>
+                <w:lang w:eastAsia="es-PE"/>
+              </w:rPr>
               <w:drawing>
                 <wp:inline distT="0" distB="0" distL="0" distR="0" wp14:anchorId="2365D487" wp14:editId="1496F3A5">
                   <wp:extent cx="4476750" cy="1085850"/>
@@ -2145,21 +2186,19 @@
               <w:rPr>
                 <w:sz w:val="20"/>
               </w:rPr>
-              <w:t xml:space="preserve">Valores de Nomenclatura que indica número de   </w:t>
-            </w:r>
-            <w:proofErr w:type="spellStart"/>
-            <w:r>
-              <w:rPr>
-                <w:sz w:val="20"/>
-              </w:rPr>
-              <w:t>versionamiento</w:t>
-            </w:r>
-            <w:proofErr w:type="spellEnd"/>
-            <w:r>
-              <w:rPr>
-                <w:sz w:val="20"/>
-              </w:rPr>
-              <w:t xml:space="preserve"> de documento.</w:t>
+              <w:t>Valores de Nomenclatura que indica número de</w:t>
+            </w:r>
+            <w:r>
+              <w:rPr>
+                <w:sz w:val="20"/>
+              </w:rPr>
+              <w:t xml:space="preserve"> </w:t>
+            </w:r>
+            <w:r>
+              <w:rPr>
+                <w:sz w:val="20"/>
+              </w:rPr>
+              <w:t>versionamiento de documento.</w:t>
             </w:r>
           </w:p>
           <w:p>
@@ -2306,7 +2345,6 @@
               <w:rPr>
                 <w:b/>
               </w:rPr>
-              <w:lastRenderedPageBreak/>
               <w:t>Dueño</w:t>
             </w:r>
           </w:p>
@@ -2348,6 +2386,7 @@
                 <w:b/>
                 <w:sz w:val="20"/>
               </w:rPr>
+              <w:lastRenderedPageBreak/>
               <w:t>Responsable</w:t>
             </w:r>
           </w:p>
@@ -2409,11 +2448,15 @@
               <w:jc w:val="both"/>
               <w:rPr>
                 <w:rFonts w:asciiTheme="minorHAnsi" w:hAnsiTheme="minorHAnsi"/>
+                <w:sz w:val="22"/>
+                <w:szCs w:val="22"/>
               </w:rPr>
             </w:pPr>
             <w:r>
               <w:rPr>
                 <w:rFonts w:asciiTheme="minorHAnsi" w:hAnsiTheme="minorHAnsi"/>
+                <w:sz w:val="22"/>
+                <w:szCs w:val="22"/>
               </w:rPr>
               <w:t>Jefe de Proyecto</w:t>
             </w:r>
@@ -2428,11 +2471,15 @@
               <w:jc w:val="both"/>
               <w:rPr>
                 <w:rFonts w:asciiTheme="minorHAnsi" w:hAnsiTheme="minorHAnsi"/>
+                <w:sz w:val="22"/>
+                <w:szCs w:val="22"/>
               </w:rPr>
             </w:pPr>
             <w:r>
               <w:rPr>
                 <w:rFonts w:asciiTheme="minorHAnsi" w:hAnsiTheme="minorHAnsi"/>
+                <w:sz w:val="22"/>
+                <w:szCs w:val="22"/>
               </w:rPr>
               <w:t>Analista de Calidad</w:t>
             </w:r>
@@ -2447,11 +2494,15 @@
               <w:jc w:val="both"/>
               <w:rPr>
                 <w:rFonts w:asciiTheme="minorHAnsi" w:hAnsiTheme="minorHAnsi"/>
+                <w:sz w:val="22"/>
+                <w:szCs w:val="22"/>
               </w:rPr>
             </w:pPr>
             <w:r>
               <w:rPr>
                 <w:rFonts w:asciiTheme="minorHAnsi" w:hAnsiTheme="minorHAnsi"/>
+                <w:sz w:val="22"/>
+                <w:szCs w:val="22"/>
               </w:rPr>
               <w:t>Gestor de la Configuración</w:t>
             </w:r>
@@ -2473,6 +2524,8 @@
             <w:r>
               <w:rPr>
                 <w:rFonts w:asciiTheme="minorHAnsi" w:hAnsiTheme="minorHAnsi"/>
+                <w:sz w:val="22"/>
+                <w:szCs w:val="22"/>
                 <w:lang w:val="en-US"/>
               </w:rPr>
               <w:t>Otros stakeholders de EJR-SOFT.</w:t>
@@ -2576,8 +2629,9 @@
           </w:p>
           <w:tbl>
             <w:tblPr>
+              <w:tblpPr w:leftFromText="141" w:rightFromText="141" w:vertAnchor="text" w:horzAnchor="margin" w:tblpXSpec="center" w:tblpY="-133"/>
+              <w:tblOverlap w:val="never"/>
               <w:tblW w:w="3600" w:type="dxa"/>
-              <w:jc w:val="center"/>
               <w:tblLayout w:type="fixed"/>
               <w:tblCellMar>
                 <w:left w:w="70" w:type="dxa"/>
@@ -2593,7 +2647,6 @@
             <w:tr>
               <w:trPr>
                 <w:trHeight w:val="525"/>
-                <w:jc w:val="center"/>
               </w:trPr>
               <w:tc>
                 <w:tcPr>
@@ -2707,7 +2760,6 @@
             <w:tr>
               <w:trPr>
                 <w:trHeight w:val="315"/>
-                <w:jc w:val="center"/>
               </w:trPr>
               <w:tc>
                 <w:tcPr>
@@ -2824,7 +2876,6 @@
             <w:tr>
               <w:trPr>
                 <w:trHeight w:val="315"/>
-                <w:jc w:val="center"/>
               </w:trPr>
               <w:tc>
                 <w:tcPr>
@@ -2941,7 +2992,6 @@
             <w:tr>
               <w:trPr>
                 <w:trHeight w:val="315"/>
-                <w:jc w:val="center"/>
               </w:trPr>
               <w:tc>
                 <w:tcPr>
@@ -3056,7 +3106,21 @@
               </w:tc>
             </w:tr>
           </w:tbl>
+          <w:p>
+            <w:pPr>
+              <w:tabs>
+                <w:tab w:val="left" w:leader="dot" w:pos="16"/>
+              </w:tabs>
+              <w:ind w:left="16"/>
+            </w:pPr>
+          </w:p>
           <w:p/>
+          <w:p/>
+          <w:p>
+            <w:pPr>
+              <w:pStyle w:val="Sinespaciado"/>
+            </w:pPr>
+          </w:p>
         </w:tc>
       </w:tr>
       <w:tr>
@@ -3283,6 +3347,10 @@
               </w:rPr>
             </w:pPr>
             <w:r>
+              <w:rPr>
+                <w:noProof/>
+                <w:lang w:eastAsia="es-PE"/>
+              </w:rPr>
               <w:drawing>
                 <wp:inline distT="0" distB="0" distL="0" distR="0" wp14:anchorId="21605FAF" wp14:editId="0943700E">
                   <wp:extent cx="4920899" cy="1627505"/>
@@ -3467,13 +3535,19 @@
               <w:rPr>
                 <w:sz w:val="20"/>
               </w:rPr>
-              <w:t xml:space="preserve">Exposición al Riesgo : </w:t>
-            </w:r>
-            <w:r>
-              <w:rPr>
-                <w:sz w:val="20"/>
-              </w:rPr>
-              <w:t>la probabilidad de</w:t>
+              <w:t xml:space="preserve">Exposición al </w:t>
+            </w:r>
+            <w:r>
+              <w:rPr>
+                <w:sz w:val="20"/>
+              </w:rPr>
+              <w:t>Riesgo:</w:t>
+            </w:r>
+            <w:r>
+              <w:rPr>
+                <w:sz w:val="20"/>
+              </w:rPr>
+              <w:t xml:space="preserve"> la probabilidad de</w:t>
             </w:r>
             <w:r>
               <w:rPr>
@@ -3487,40 +3561,17 @@
               </w:rPr>
               <w:t>ocurrencia del riesgo multiplicada por la</w:t>
             </w:r>
-          </w:p>
-          <w:p>
-            <w:pPr>
-              <w:spacing w:before="120" w:after="0" w:line="240" w:lineRule="auto"/>
-              <w:ind w:left="720"/>
-              <w:rPr>
-                <w:sz w:val="20"/>
-              </w:rPr>
-            </w:pPr>
-            <w:proofErr w:type="gramStart"/>
-            <w:r>
-              <w:rPr>
-                <w:sz w:val="20"/>
-              </w:rPr>
-              <w:t>magni</w:t>
-            </w:r>
-            <w:r>
-              <w:rPr>
-                <w:sz w:val="20"/>
-              </w:rPr>
-              <w:t>t</w:t>
-            </w:r>
-            <w:r>
-              <w:rPr>
-                <w:sz w:val="20"/>
-              </w:rPr>
-              <w:t>ud</w:t>
-            </w:r>
-            <w:proofErr w:type="gramEnd"/>
-            <w:r>
-              <w:rPr>
-                <w:sz w:val="20"/>
-              </w:rPr>
-              <w:t xml:space="preserve"> de pérdida del riesgo (costo).</w:t>
+            <w:r>
+              <w:rPr>
+                <w:sz w:val="20"/>
+              </w:rPr>
+              <w:t xml:space="preserve"> </w:t>
+            </w:r>
+            <w:r>
+              <w:rPr>
+                <w:sz w:val="20"/>
+              </w:rPr>
+              <w:t>magnitud de pérdida del riesgo (costo).</w:t>
             </w:r>
           </w:p>
           <w:p>
@@ -3612,6 +3663,15 @@
               </w:rPr>
               <w:t>.</w:t>
             </w:r>
+          </w:p>
+          <w:p>
+            <w:pPr>
+              <w:spacing w:before="120" w:after="0" w:line="240" w:lineRule="auto"/>
+              <w:ind w:left="720"/>
+              <w:rPr>
+                <w:sz w:val="20"/>
+              </w:rPr>
+            </w:pPr>
           </w:p>
           <w:p>
             <w:pPr>
@@ -3737,50 +3797,11 @@
                 <w:b/>
               </w:rPr>
             </w:pPr>
-          </w:p>
-          <w:p>
-            <w:pPr>
-              <w:jc w:val="center"/>
-              <w:rPr>
-                <w:b/>
-              </w:rPr>
-            </w:pPr>
-          </w:p>
-          <w:p>
-            <w:pPr>
-              <w:jc w:val="center"/>
-              <w:rPr>
-                <w:b/>
-              </w:rPr>
-            </w:pPr>
-          </w:p>
-          <w:p>
-            <w:pPr>
-              <w:jc w:val="center"/>
-              <w:rPr>
-                <w:b/>
-              </w:rPr>
-            </w:pPr>
-          </w:p>
-          <w:p>
-            <w:pPr>
-              <w:jc w:val="center"/>
-              <w:rPr>
-                <w:b/>
-              </w:rPr>
-            </w:pPr>
-          </w:p>
-          <w:p>
-            <w:pPr>
-              <w:jc w:val="center"/>
-              <w:rPr>
-                <w:b/>
-              </w:rPr>
-            </w:pPr>
-            <w:r>
-              <w:rPr>
-                <w:b/>
-              </w:rPr>
+            <w:r>
+              <w:rPr>
+                <w:b/>
+              </w:rPr>
+              <w:lastRenderedPageBreak/>
               <w:t>Reporte</w:t>
             </w:r>
           </w:p>
@@ -3833,6 +3854,10 @@
               <w:jc w:val="center"/>
             </w:pPr>
             <w:r>
+              <w:rPr>
+                <w:noProof/>
+                <w:lang w:eastAsia="es-PE"/>
+              </w:rPr>
               <w:drawing>
                 <wp:inline distT="0" distB="0" distL="0" distR="0" wp14:anchorId="139B5BE9" wp14:editId="4A21A314">
                   <wp:extent cx="4581525" cy="962025"/>
@@ -3893,6 +3918,10 @@
               <w:jc w:val="center"/>
             </w:pPr>
             <w:r>
+              <w:rPr>
+                <w:noProof/>
+                <w:lang w:eastAsia="es-PE"/>
+              </w:rPr>
               <w:drawing>
                 <wp:inline distT="0" distB="0" distL="0" distR="0" wp14:anchorId="02B0DA0A" wp14:editId="55A962B6">
                   <wp:extent cx="4581525" cy="962025"/>
@@ -4081,13 +4110,7 @@
               <w:rPr>
                 <w:sz w:val="20"/>
               </w:rPr>
-              <w:t>Exposición:</w:t>
-            </w:r>
-            <w:r>
-              <w:rPr>
-                <w:sz w:val="20"/>
-              </w:rPr>
-              <w:t xml:space="preserve"> la probabilidad de </w:t>
+              <w:t xml:space="preserve">Exposición: la probabilidad de </w:t>
             </w:r>
             <w:r>
               <w:rPr>
@@ -4274,6 +4297,10 @@
               <w:jc w:val="both"/>
             </w:pPr>
             <w:r>
+              <w:rPr>
+                <w:noProof/>
+                <w:lang w:eastAsia="es-PE"/>
+              </w:rPr>
               <w:drawing>
                 <wp:inline distT="0" distB="0" distL="0" distR="0" wp14:anchorId="712CD674" wp14:editId="602C06B7">
                   <wp:extent cx="4486275" cy="733425"/>
@@ -4336,11 +4363,14 @@
       <w:pPr>
         <w:jc w:val="center"/>
       </w:pPr>
-      <w:bookmarkStart w:id="0" w:name="_GoBack"/>
-      <w:bookmarkEnd w:id="0"/>
     </w:p>
     <w:sectPr>
-      <w:headerReference w:type="default" r:id="rId18"/>
+      <w:headerReference w:type="even" r:id="rId18"/>
+      <w:headerReference w:type="default" r:id="rId19"/>
+      <w:footerReference w:type="even" r:id="rId20"/>
+      <w:footerReference w:type="default" r:id="rId21"/>
+      <w:headerReference w:type="first" r:id="rId22"/>
+      <w:footerReference w:type="first" r:id="rId23"/>
       <w:pgSz w:w="12240" w:h="15840"/>
       <w:pgMar w:top="1417" w:right="1701" w:bottom="1417" w:left="1701" w:header="708" w:footer="708" w:gutter="0"/>
       <w:cols w:space="708"/>
@@ -4375,6 +4405,36 @@
 </w:endnotes>
 </file>
 
+<file path=word/footer1.xml><?xml version="1.0" encoding="utf-8"?>
+<w:ftr xmlns:wpc="http://schemas.microsoft.com/office/word/2010/wordprocessingCanvas" xmlns:mc="http://schemas.openxmlformats.org/markup-compatibility/2006" xmlns:o="urn:schemas-microsoft-com:office:office" xmlns:r="http://schemas.openxmlformats.org/officeDocument/2006/relationships" xmlns:m="http://schemas.openxmlformats.org/officeDocument/2006/math" xmlns:v="urn:schemas-microsoft-com:vml" xmlns:wp14="http://schemas.microsoft.com/office/word/2010/wordprocessingDrawing" xmlns:wp="http://schemas.openxmlformats.org/drawingml/2006/wordprocessingDrawing" xmlns:w10="urn:schemas-microsoft-com:office:word" xmlns:w="http://schemas.openxmlformats.org/wordprocessingml/2006/main" xmlns:w14="http://schemas.microsoft.com/office/word/2010/wordml" xmlns:w15="http://schemas.microsoft.com/office/word/2012/wordml" xmlns:wpg="http://schemas.microsoft.com/office/word/2010/wordprocessingGroup" xmlns:wpi="http://schemas.microsoft.com/office/word/2010/wordprocessingInk" xmlns:wne="http://schemas.microsoft.com/office/word/2006/wordml" xmlns:wps="http://schemas.microsoft.com/office/word/2010/wordprocessingShape" mc:Ignorable="w14 w15 wp14">
+  <w:p>
+    <w:pPr>
+      <w:pStyle w:val="Piedepgina"/>
+    </w:pPr>
+  </w:p>
+</w:ftr>
+</file>
+
+<file path=word/footer2.xml><?xml version="1.0" encoding="utf-8"?>
+<w:ftr xmlns:wpc="http://schemas.microsoft.com/office/word/2010/wordprocessingCanvas" xmlns:mc="http://schemas.openxmlformats.org/markup-compatibility/2006" xmlns:o="urn:schemas-microsoft-com:office:office" xmlns:r="http://schemas.openxmlformats.org/officeDocument/2006/relationships" xmlns:m="http://schemas.openxmlformats.org/officeDocument/2006/math" xmlns:v="urn:schemas-microsoft-com:vml" xmlns:wp14="http://schemas.microsoft.com/office/word/2010/wordprocessingDrawing" xmlns:wp="http://schemas.openxmlformats.org/drawingml/2006/wordprocessingDrawing" xmlns:w10="urn:schemas-microsoft-com:office:word" xmlns:w="http://schemas.openxmlformats.org/wordprocessingml/2006/main" xmlns:w14="http://schemas.microsoft.com/office/word/2010/wordml" xmlns:w15="http://schemas.microsoft.com/office/word/2012/wordml" xmlns:wpg="http://schemas.microsoft.com/office/word/2010/wordprocessingGroup" xmlns:wpi="http://schemas.microsoft.com/office/word/2010/wordprocessingInk" xmlns:wne="http://schemas.microsoft.com/office/word/2006/wordml" xmlns:wps="http://schemas.microsoft.com/office/word/2010/wordprocessingShape" mc:Ignorable="w14 w15 wp14">
+  <w:p>
+    <w:pPr>
+      <w:pStyle w:val="Piedepgina"/>
+    </w:pPr>
+  </w:p>
+</w:ftr>
+</file>
+
+<file path=word/footer3.xml><?xml version="1.0" encoding="utf-8"?>
+<w:ftr xmlns:wpc="http://schemas.microsoft.com/office/word/2010/wordprocessingCanvas" xmlns:mc="http://schemas.openxmlformats.org/markup-compatibility/2006" xmlns:o="urn:schemas-microsoft-com:office:office" xmlns:r="http://schemas.openxmlformats.org/officeDocument/2006/relationships" xmlns:m="http://schemas.openxmlformats.org/officeDocument/2006/math" xmlns:v="urn:schemas-microsoft-com:vml" xmlns:wp14="http://schemas.microsoft.com/office/word/2010/wordprocessingDrawing" xmlns:wp="http://schemas.openxmlformats.org/drawingml/2006/wordprocessingDrawing" xmlns:w10="urn:schemas-microsoft-com:office:word" xmlns:w="http://schemas.openxmlformats.org/wordprocessingml/2006/main" xmlns:w14="http://schemas.microsoft.com/office/word/2010/wordml" xmlns:w15="http://schemas.microsoft.com/office/word/2012/wordml" xmlns:wpg="http://schemas.microsoft.com/office/word/2010/wordprocessingGroup" xmlns:wpi="http://schemas.microsoft.com/office/word/2010/wordprocessingInk" xmlns:wne="http://schemas.microsoft.com/office/word/2006/wordml" xmlns:wps="http://schemas.microsoft.com/office/word/2010/wordprocessingShape" mc:Ignorable="w14 w15 wp14">
+  <w:p>
+    <w:pPr>
+      <w:pStyle w:val="Piedepgina"/>
+    </w:pPr>
+  </w:p>
+</w:ftr>
+</file>
+
 <file path=word/footnotes.xml><?xml version="1.0" encoding="utf-8"?>
 <w:footnotes xmlns:wpc="http://schemas.microsoft.com/office/word/2010/wordprocessingCanvas" xmlns:mc="http://schemas.openxmlformats.org/markup-compatibility/2006" xmlns:o="urn:schemas-microsoft-com:office:office" xmlns:r="http://schemas.openxmlformats.org/officeDocument/2006/relationships" xmlns:m="http://schemas.openxmlformats.org/officeDocument/2006/math" xmlns:v="urn:schemas-microsoft-com:vml" xmlns:wp14="http://schemas.microsoft.com/office/word/2010/wordprocessingDrawing" xmlns:wp="http://schemas.openxmlformats.org/drawingml/2006/wordprocessingDrawing" xmlns:w10="urn:schemas-microsoft-com:office:word" xmlns:w="http://schemas.openxmlformats.org/wordprocessingml/2006/main" xmlns:w14="http://schemas.microsoft.com/office/word/2010/wordml" xmlns:w15="http://schemas.microsoft.com/office/word/2012/wordml" xmlns:wpg="http://schemas.microsoft.com/office/word/2010/wordprocessingGroup" xmlns:wpi="http://schemas.microsoft.com/office/word/2010/wordprocessingInk" xmlns:wne="http://schemas.microsoft.com/office/word/2006/wordml" xmlns:wps="http://schemas.microsoft.com/office/word/2010/wordprocessingShape" mc:Ignorable="w14 w15 wp14">
   <w:footnote w:type="separator" w:id="-1">
@@ -4402,15 +4462,26 @@
 
 <file path=word/header1.xml><?xml version="1.0" encoding="utf-8"?>
 <w:hdr xmlns:wpc="http://schemas.microsoft.com/office/word/2010/wordprocessingCanvas" xmlns:mc="http://schemas.openxmlformats.org/markup-compatibility/2006" xmlns:o="urn:schemas-microsoft-com:office:office" xmlns:r="http://schemas.openxmlformats.org/officeDocument/2006/relationships" xmlns:m="http://schemas.openxmlformats.org/officeDocument/2006/math" xmlns:v="urn:schemas-microsoft-com:vml" xmlns:wp14="http://schemas.microsoft.com/office/word/2010/wordprocessingDrawing" xmlns:wp="http://schemas.openxmlformats.org/drawingml/2006/wordprocessingDrawing" xmlns:w10="urn:schemas-microsoft-com:office:word" xmlns:w="http://schemas.openxmlformats.org/wordprocessingml/2006/main" xmlns:w14="http://schemas.microsoft.com/office/word/2010/wordml" xmlns:w15="http://schemas.microsoft.com/office/word/2012/wordml" xmlns:wpg="http://schemas.microsoft.com/office/word/2010/wordprocessingGroup" xmlns:wpi="http://schemas.microsoft.com/office/word/2010/wordprocessingInk" xmlns:wne="http://schemas.microsoft.com/office/word/2006/wordml" xmlns:wps="http://schemas.microsoft.com/office/word/2010/wordprocessingShape" mc:Ignorable="w14 w15 wp14">
+  <w:p>
+    <w:pPr>
+      <w:pStyle w:val="Encabezado"/>
+    </w:pPr>
+  </w:p>
+</w:hdr>
+</file>
+
+<file path=word/header2.xml><?xml version="1.0" encoding="utf-8"?>
+<w:hdr xmlns:wpc="http://schemas.microsoft.com/office/word/2010/wordprocessingCanvas" xmlns:mc="http://schemas.openxmlformats.org/markup-compatibility/2006" xmlns:o="urn:schemas-microsoft-com:office:office" xmlns:r="http://schemas.openxmlformats.org/officeDocument/2006/relationships" xmlns:m="http://schemas.openxmlformats.org/officeDocument/2006/math" xmlns:v="urn:schemas-microsoft-com:vml" xmlns:wp14="http://schemas.microsoft.com/office/word/2010/wordprocessingDrawing" xmlns:wp="http://schemas.openxmlformats.org/drawingml/2006/wordprocessingDrawing" xmlns:w10="urn:schemas-microsoft-com:office:word" xmlns:w="http://schemas.openxmlformats.org/wordprocessingml/2006/main" xmlns:w14="http://schemas.microsoft.com/office/word/2010/wordml" xmlns:w15="http://schemas.microsoft.com/office/word/2012/wordml" xmlns:wpg="http://schemas.microsoft.com/office/word/2010/wordprocessingGroup" xmlns:wpi="http://schemas.microsoft.com/office/word/2010/wordprocessingInk" xmlns:wne="http://schemas.microsoft.com/office/word/2006/wordml" xmlns:wps="http://schemas.microsoft.com/office/word/2010/wordprocessingShape" mc:Ignorable="w14 w15 wp14">
   <w:tbl>
     <w:tblPr>
-      <w:tblW w:w="0" w:type="auto"/>
+      <w:tblW w:w="9781" w:type="dxa"/>
+      <w:tblInd w:w="709" w:type="dxa"/>
       <w:tblLayout w:type="fixed"/>
       <w:tblLook w:val="04A0" w:firstRow="1" w:lastRow="0" w:firstColumn="1" w:lastColumn="0" w:noHBand="0" w:noVBand="1"/>
     </w:tblPr>
     <w:tblGrid>
-      <w:gridCol w:w="1951"/>
-      <w:gridCol w:w="7103"/>
+      <w:gridCol w:w="1560"/>
+      <w:gridCol w:w="8221"/>
     </w:tblGrid>
     <w:tr>
       <w:trPr>
@@ -4418,7 +4489,7 @@
       </w:trPr>
       <w:tc>
         <w:tcPr>
-          <w:tcW w:w="1951" w:type="dxa"/>
+          <w:tcW w:w="1560" w:type="dxa"/>
           <w:vMerge w:val="restart"/>
           <w:shd w:val="clear" w:color="auto" w:fill="auto"/>
           <w:vAlign w:val="center"/>
@@ -4490,7 +4561,7 @@
       </w:tc>
       <w:tc>
         <w:tcPr>
-          <w:tcW w:w="7103" w:type="dxa"/>
+          <w:tcW w:w="8221" w:type="dxa"/>
           <w:shd w:val="clear" w:color="auto" w:fill="auto"/>
         </w:tcPr>
         <w:p>
@@ -4506,7 +4577,7 @@
     <w:tr>
       <w:tc>
         <w:tcPr>
-          <w:tcW w:w="1951" w:type="dxa"/>
+          <w:tcW w:w="1560" w:type="dxa"/>
           <w:vMerge/>
           <w:shd w:val="clear" w:color="auto" w:fill="auto"/>
         </w:tcPr>
@@ -4521,7 +4592,7 @@
       </w:tc>
       <w:tc>
         <w:tcPr>
-          <w:tcW w:w="7103" w:type="dxa"/>
+          <w:tcW w:w="8221" w:type="dxa"/>
           <w:shd w:val="clear" w:color="auto" w:fill="auto"/>
         </w:tcPr>
         <w:p>
@@ -4535,30 +4606,45 @@
             <w:rPr>
               <w:rFonts w:ascii="Calibri" w:eastAsia="Calibri" w:hAnsi="Calibri"/>
               <w:b/>
-              <w:sz w:val="56"/>
+              <w:sz w:val="26"/>
+              <w:szCs w:val="26"/>
             </w:rPr>
-            <w:t>EJR-SOFT</w:t>
+            <w:t>FMEXRI</w:t>
           </w:r>
           <w:r>
             <w:rPr>
               <w:rFonts w:ascii="Calibri" w:eastAsia="Calibri" w:hAnsi="Calibri"/>
               <w:b/>
-              <w:sz w:val="56"/>
+              <w:sz w:val="26"/>
+              <w:szCs w:val="26"/>
             </w:rPr>
-            <w:t xml:space="preserve">     </w:t>
+            <w:t xml:space="preserve"> </w:t>
           </w:r>
+          <w:bookmarkStart w:id="0" w:name="_GoBack"/>
+          <w:bookmarkEnd w:id="0"/>
           <w:r>
             <w:rPr>
               <w:rFonts w:ascii="Calibri" w:eastAsia="Calibri" w:hAnsi="Calibri"/>
               <w:b/>
-              <w:sz w:val="28"/>
+              <w:sz w:val="26"/>
+              <w:szCs w:val="26"/>
             </w:rPr>
-            <w:t>Ficha de Métricas de Software</w:t>
+            <w:t>Ficha de Métricas de Exposición al Riesgo</w:t>
           </w:r>
         </w:p>
       </w:tc>
     </w:tr>
   </w:tbl>
+  <w:p>
+    <w:pPr>
+      <w:pStyle w:val="Encabezado"/>
+    </w:pPr>
+  </w:p>
+</w:hdr>
+</file>
+
+<file path=word/header3.xml><?xml version="1.0" encoding="utf-8"?>
+<w:hdr xmlns:wpc="http://schemas.microsoft.com/office/word/2010/wordprocessingCanvas" xmlns:mc="http://schemas.openxmlformats.org/markup-compatibility/2006" xmlns:o="urn:schemas-microsoft-com:office:office" xmlns:r="http://schemas.openxmlformats.org/officeDocument/2006/relationships" xmlns:m="http://schemas.openxmlformats.org/officeDocument/2006/math" xmlns:v="urn:schemas-microsoft-com:vml" xmlns:wp14="http://schemas.microsoft.com/office/word/2010/wordprocessingDrawing" xmlns:wp="http://schemas.openxmlformats.org/drawingml/2006/wordprocessingDrawing" xmlns:w10="urn:schemas-microsoft-com:office:word" xmlns:w="http://schemas.openxmlformats.org/wordprocessingml/2006/main" xmlns:w14="http://schemas.microsoft.com/office/word/2010/wordml" xmlns:w15="http://schemas.microsoft.com/office/word/2012/wordml" xmlns:wpg="http://schemas.microsoft.com/office/word/2010/wordprocessingGroup" xmlns:wpi="http://schemas.microsoft.com/office/word/2010/wordprocessingInk" xmlns:wne="http://schemas.microsoft.com/office/word/2006/wordml" xmlns:wps="http://schemas.microsoft.com/office/word/2010/wordprocessingShape" mc:Ignorable="w14 w15 wp14">
   <w:p>
     <w:pPr>
       <w:pStyle w:val="Encabezado"/>
@@ -4917,8 +5003,8 @@
   <w:abstractNum w:abstractNumId="3">
     <w:nsid w:val="5C631E67"/>
     <w:multiLevelType w:val="hybridMultilevel"/>
-    <w:tmpl w:val="0D96A6CC"/>
-    <w:lvl w:ilvl="0" w:tplc="280A0001">
+    <w:tmpl w:val="2FFC4B00"/>
+    <w:lvl w:ilvl="0" w:tplc="AE02F55A">
       <w:start w:val="1"/>
       <w:numFmt w:val="bullet"/>
       <w:lvlText w:val=""/>
@@ -4928,6 +5014,7 @@
       </w:pPr>
       <w:rPr>
         <w:rFonts w:ascii="Symbol" w:hAnsi="Symbol" w:hint="default"/>
+        <w:color w:val="auto"/>
       </w:rPr>
     </w:lvl>
     <w:lvl w:ilvl="1" w:tplc="280A0003" w:tentative="1">
@@ -5742,6 +5829,27 @@
       <w:lang w:val="es-ES" w:eastAsia="es-ES"/>
     </w:rPr>
   </w:style>
+  <w:style w:type="character" w:styleId="Hipervnculovisitado">
+    <w:name w:val="FollowedHyperlink"/>
+    <w:basedOn w:val="Fuentedeprrafopredeter"/>
+    <w:uiPriority w:val="99"/>
+    <w:semiHidden/>
+    <w:unhideWhenUsed/>
+    <w:rsid w:val="003F7B08"/>
+    <w:rPr>
+      <w:color w:val="954F72" w:themeColor="followedHyperlink"/>
+      <w:u w:val="single"/>
+    </w:rPr>
+  </w:style>
+  <w:style w:type="paragraph" w:styleId="Sinespaciado">
+    <w:name w:val="No Spacing"/>
+    <w:uiPriority w:val="1"/>
+    <w:qFormat/>
+    <w:rsid w:val="009B3DF6"/>
+    <w:pPr>
+      <w:spacing w:after="0" w:line="240" w:lineRule="auto"/>
+    </w:pPr>
+  </w:style>
 </w:styles>
 </file>
 

</xml_diff>